<commit_message>
update the plot on code and finish writing the model selection.
</commit_message>
<xml_diff>
--- a/modelSelection-Su.docx
+++ b/modelSelection-Su.docx
@@ -1086,11 +1086,237 @@
     </w:p>
     <w:p/>
     <w:p>
+      <w:r>
+        <w:t>Fitting a First Order Interaction Model</w:t>
+      </w:r>
+    </w:p>
+    <w:p>
       <w:pPr>
         <w:rPr>
+          <w:lang w:val="en-GB"/>
+        </w:rPr>
+      </w:pPr>
+      <w:r>
+        <w:rPr>
           <w:rFonts w:hint="eastAsia"/>
         </w:rPr>
+        <w:t>In</w:t>
+      </w:r>
+      <w:r>
+        <w:t xml:space="preserve"> this model. We only looked at first order interactions between two variables. There is a possible that second order interaction between three or more variables maybe useful to analysis. We</w:t>
+      </w:r>
+      <w:r>
+        <w:t xml:space="preserve"> use all the variables and first order interaction between every two variables in the data except id and date, so we have roughly 200 to 300 variables to start with. </w:t>
+      </w:r>
+      <w:r>
+        <w:rPr>
+          <w:lang w:val="en-GB"/>
+        </w:rPr>
+        <w:t xml:space="preserve">Then we will proceed, </w:t>
+      </w:r>
+      <w:r>
+        <w:rPr>
+          <w:lang w:val="en-GB"/>
+        </w:rPr>
+        <w:t>choose AIC backwards</w:t>
+      </w:r>
+      <w:r>
+        <w:rPr>
+          <w:lang w:val="en-GB"/>
+        </w:rPr>
+        <w:t xml:space="preserve"> selection approaches</w:t>
+      </w:r>
+      <w:r>
+        <w:rPr>
+          <w:lang w:val="en-GB"/>
+        </w:rPr>
+        <w:t xml:space="preserve"> using step function.</w:t>
+      </w:r>
+      <w:r>
+        <w:t xml:space="preserve"> </w:t>
+      </w:r>
+      <w:r>
+        <w:t xml:space="preserve">After this stage, we eliminate </w:t>
+      </w:r>
+      <w:r>
+        <w:rPr>
+          <w:lang w:val="en-GB"/>
+        </w:rPr>
+        <w:t>eliminated a high number of variables, being now reduced to some 50 – 60 variables.</w:t>
+      </w:r>
+      <w:r>
+        <w:rPr>
+          <w:lang w:val="en-GB"/>
+        </w:rPr>
+        <w:t xml:space="preserve"> Then </w:t>
+      </w:r>
+      <w:r>
+        <w:rPr>
+          <w:lang w:val="en-GB"/>
+        </w:rPr>
+        <w:t>we examine the collinearity of the first order Model. It is observed that there are a considerable number of variable which GVIF number is larger than 10, which prompt us to the following step.</w:t>
+      </w:r>
+    </w:p>
+    <w:p>
+      <w:pPr>
+        <w:rPr>
+          <w:lang w:val="en-GB"/>
+        </w:rPr>
       </w:pPr>
+      <w:r>
+        <w:rPr>
+          <w:lang w:val="en-GB"/>
+        </w:rPr>
+        <w:t>1. W</w:t>
+      </w:r>
+      <w:r>
+        <w:rPr>
+          <w:lang w:val="en-GB"/>
+        </w:rPr>
+        <w:t>e find the maximum number of GVIF; if it is larger than 10 then we remove it;</w:t>
+      </w:r>
+    </w:p>
+    <w:p>
+      <w:pPr>
+        <w:rPr>
+          <w:lang w:val="en-GB"/>
+        </w:rPr>
+      </w:pPr>
+      <w:r>
+        <w:rPr>
+          <w:lang w:val="en-GB"/>
+        </w:rPr>
+        <w:t xml:space="preserve">2. </w:t>
+      </w:r>
+      <w:r>
+        <w:rPr>
+          <w:lang w:val="en-GB"/>
+        </w:rPr>
+        <w:t xml:space="preserve">Repeat </w:t>
+      </w:r>
+      <w:r>
+        <w:rPr>
+          <w:lang w:val="en-GB"/>
+        </w:rPr>
+        <w:t xml:space="preserve">checking collinearity using </w:t>
+      </w:r>
+      <w:proofErr w:type="spellStart"/>
+      <w:r>
+        <w:rPr>
+          <w:lang w:val="en-GB"/>
+        </w:rPr>
+        <w:t>vif</w:t>
+      </w:r>
+      <w:proofErr w:type="spellEnd"/>
+      <w:r>
+        <w:rPr>
+          <w:lang w:val="en-GB"/>
+        </w:rPr>
+        <w:t xml:space="preserve"> function get the maximum - repeat the step 1;</w:t>
+      </w:r>
+    </w:p>
+    <w:p>
+      <w:pPr>
+        <w:rPr>
+          <w:rFonts w:hint="eastAsia"/>
+          <w:lang w:val="en-GB"/>
+        </w:rPr>
+      </w:pPr>
+      <w:r>
+        <w:rPr>
+          <w:lang w:val="en-GB"/>
+        </w:rPr>
+        <w:t xml:space="preserve">After we remove all the collinearity that </w:t>
+      </w:r>
+      <w:r>
+        <w:rPr>
+          <w:lang w:val="en-GB"/>
+        </w:rPr>
+        <w:t xml:space="preserve">variance inflation number </w:t>
+      </w:r>
+      <w:r>
+        <w:rPr>
+          <w:lang w:val="en-GB"/>
+        </w:rPr>
+        <w:t xml:space="preserve">is larger than 10, we use </w:t>
+      </w:r>
+      <w:r>
+        <w:rPr>
+          <w:lang w:val="en-GB"/>
+        </w:rPr>
+        <w:t xml:space="preserve">AIC </w:t>
+      </w:r>
+      <w:r>
+        <w:rPr>
+          <w:lang w:val="en-GB"/>
+        </w:rPr>
+        <w:t xml:space="preserve">backwards </w:t>
+      </w:r>
+      <w:r>
+        <w:rPr>
+          <w:lang w:val="en-GB"/>
+        </w:rPr>
+        <w:t xml:space="preserve">selection again since we already form a new model by deleting a lot of collinear variables. After model selection, we are left with 12 variables and we check the collinearity again and the variance inflation factor, now all VIF are less than 10. After we get the model, we </w:t>
+      </w:r>
+      <w:r>
+        <w:rPr>
+          <w:lang w:val="en-GB"/>
+        </w:rPr>
+        <w:lastRenderedPageBreak/>
+        <w:t xml:space="preserve">check for the assumption. </w:t>
+      </w:r>
+      <w:r>
+        <w:t>For normality, we use Shapiro Wilk normality test which null hypothesis is the population is normally distributed which our p value is 0.</w:t>
+      </w:r>
+      <w:r>
+        <w:t>22</w:t>
+      </w:r>
+      <w:r>
+        <w:t xml:space="preserve">, we fail to reject the hypothesis. From QQ plot of residuals of the model below and Shapiro Wilk normality test, we could conclude that the model fit normality. For linearity, we have plotted a residual against fitted values graph, even though our graph is not perfect, it is a well-behaved graph that show the linearity of the model. For heteroskedasticity, we use </w:t>
+      </w:r>
+      <w:proofErr w:type="spellStart"/>
+      <w:r>
+        <w:t>Breusche</w:t>
+      </w:r>
+      <w:proofErr w:type="spellEnd"/>
+      <w:r>
+        <w:t>-Pagan test (</w:t>
+      </w:r>
+      <w:proofErr w:type="spellStart"/>
+      <w:r>
+        <w:t>ncvTest</w:t>
+      </w:r>
+      <w:proofErr w:type="spellEnd"/>
+      <w:r>
+        <w:t>) which null hypothesis is constant error variance, p value is 0.</w:t>
+      </w:r>
+      <w:r>
+        <w:t>16</w:t>
+      </w:r>
+      <w:r>
+        <w:t xml:space="preserve"> which </w:t>
+      </w:r>
+      <w:r>
+        <w:t xml:space="preserve">fail to </w:t>
+      </w:r>
+      <w:r>
+        <w:t>reject the null hypothesis. So heteroskedasticity do</w:t>
+      </w:r>
+      <w:r>
+        <w:t xml:space="preserve"> not</w:t>
+      </w:r>
+      <w:r>
+        <w:t xml:space="preserve"> exist and we could also see from the graph of residual against fitted data. For autocorrelation, we use Durbin Watson statistic which null hypothesis is linear regression residuals are uncorrelated, p value is 0.</w:t>
+      </w:r>
+      <w:r>
+        <w:t>08</w:t>
+      </w:r>
+      <w:r>
+        <w:t xml:space="preserve"> which means that we fail to reject the null hypothesis</w:t>
+      </w:r>
+      <w:r>
+        <w:t>. Now this model pass all the assumption.</w:t>
+      </w:r>
       <w:bookmarkStart w:id="0" w:name="_GoBack"/>
       <w:bookmarkEnd w:id="0"/>
     </w:p>

</xml_diff>

<commit_message>
add table and AIC scores on the document.
</commit_message>
<xml_diff>
--- a/modelSelection-Su.docx
+++ b/modelSelection-Su.docx
@@ -12,7 +12,18 @@
         <w:t>We use all the variable provided in the data except id and data in our analysis to find a linear model that have the best fit. We choose AIC backwards selection method by using step function. After we get the lowest</w:t>
       </w:r>
       <w:r>
-        <w:t xml:space="preserve"> AIC scores</w:t>
+        <w:t xml:space="preserve"> AIC </w:t>
+      </w:r>
+      <w:proofErr w:type="gramStart"/>
+      <w:r>
+        <w:t>scores</w:t>
+      </w:r>
+      <w:r>
+        <w:t>(</w:t>
+      </w:r>
+      <w:proofErr w:type="gramEnd"/>
+      <w:r>
+        <w:t>3359.82)</w:t>
       </w:r>
       <w:r>
         <w:t>, we get the model with following variables</w:t>
@@ -26,12 +37,902 @@
     </w:p>
     <w:tbl>
       <w:tblPr>
-        <w:tblW w:w="9355" w:type="dxa"/>
+        <w:tblW w:w="9287" w:type="dxa"/>
+        <w:tblInd w:w="-113" w:type="dxa"/>
         <w:tblLook w:val="04A0" w:firstRow="1" w:lastRow="0" w:firstColumn="1" w:lastColumn="0" w:noHBand="0" w:noVBand="1"/>
       </w:tblPr>
       <w:tblGrid>
-        <w:gridCol w:w="2457"/>
-        <w:gridCol w:w="1150"/>
+        <w:gridCol w:w="1281"/>
+        <w:gridCol w:w="1234"/>
+        <w:gridCol w:w="1080"/>
+        <w:gridCol w:w="1170"/>
+        <w:gridCol w:w="1135"/>
+        <w:gridCol w:w="1007"/>
+        <w:gridCol w:w="1080"/>
+        <w:gridCol w:w="1300"/>
+      </w:tblGrid>
+      <w:tr>
+        <w:trPr>
+          <w:trHeight w:val="320"/>
+        </w:trPr>
+        <w:tc>
+          <w:tcPr>
+            <w:tcW w:w="1281" w:type="dxa"/>
+            <w:tcBorders>
+              <w:top w:val="single" w:sz="4" w:space="0" w:color="8EA9DB"/>
+              <w:left w:val="single" w:sz="4" w:space="0" w:color="8EA9DB"/>
+              <w:bottom w:val="single" w:sz="4" w:space="0" w:color="8EA9DB"/>
+              <w:right w:val="nil"/>
+            </w:tcBorders>
+            <w:shd w:val="clear" w:color="4472C4" w:fill="4472C4"/>
+            <w:noWrap/>
+            <w:vAlign w:val="bottom"/>
+            <w:hideMark/>
+          </w:tcPr>
+          <w:p>
+            <w:pPr>
+              <w:jc w:val="center"/>
+              <w:rPr>
+                <w:rFonts w:ascii="Calibri" w:eastAsia="Times New Roman" w:hAnsi="Calibri" w:cs="Calibri"/>
+                <w:b/>
+                <w:bCs/>
+                <w:color w:val="FFFFFF"/>
+              </w:rPr>
+            </w:pPr>
+            <w:r>
+              <w:rPr>
+                <w:rFonts w:ascii="Calibri" w:eastAsia="Times New Roman" w:hAnsi="Calibri" w:cs="Calibri"/>
+                <w:b/>
+                <w:bCs/>
+                <w:color w:val="FFFFFF"/>
+              </w:rPr>
+              <w:t>(Intercept)</w:t>
+            </w:r>
+          </w:p>
+        </w:tc>
+        <w:tc>
+          <w:tcPr>
+            <w:tcW w:w="1234" w:type="dxa"/>
+            <w:tcBorders>
+              <w:top w:val="single" w:sz="4" w:space="0" w:color="8EA9DB"/>
+              <w:left w:val="nil"/>
+              <w:bottom w:val="single" w:sz="4" w:space="0" w:color="8EA9DB"/>
+              <w:right w:val="nil"/>
+            </w:tcBorders>
+            <w:shd w:val="clear" w:color="4472C4" w:fill="4472C4"/>
+            <w:noWrap/>
+            <w:vAlign w:val="bottom"/>
+            <w:hideMark/>
+          </w:tcPr>
+          <w:p>
+            <w:pPr>
+              <w:jc w:val="center"/>
+              <w:rPr>
+                <w:rFonts w:ascii="Calibri" w:eastAsia="Times New Roman" w:hAnsi="Calibri" w:cs="Calibri"/>
+                <w:b/>
+                <w:bCs/>
+                <w:color w:val="FFFFFF"/>
+              </w:rPr>
+            </w:pPr>
+            <w:r>
+              <w:rPr>
+                <w:rFonts w:ascii="Calibri" w:eastAsia="Times New Roman" w:hAnsi="Calibri" w:cs="Calibri"/>
+                <w:b/>
+                <w:bCs/>
+                <w:color w:val="FFFFFF"/>
+              </w:rPr>
+              <w:t>gestation</w:t>
+            </w:r>
+          </w:p>
+        </w:tc>
+        <w:tc>
+          <w:tcPr>
+            <w:tcW w:w="1080" w:type="dxa"/>
+            <w:tcBorders>
+              <w:top w:val="single" w:sz="4" w:space="0" w:color="8EA9DB"/>
+              <w:left w:val="nil"/>
+              <w:bottom w:val="single" w:sz="4" w:space="0" w:color="8EA9DB"/>
+              <w:right w:val="nil"/>
+            </w:tcBorders>
+            <w:shd w:val="clear" w:color="4472C4" w:fill="4472C4"/>
+            <w:noWrap/>
+            <w:vAlign w:val="bottom"/>
+            <w:hideMark/>
+          </w:tcPr>
+          <w:p>
+            <w:pPr>
+              <w:jc w:val="center"/>
+              <w:rPr>
+                <w:rFonts w:ascii="Calibri" w:eastAsia="Times New Roman" w:hAnsi="Calibri" w:cs="Calibri"/>
+                <w:b/>
+                <w:bCs/>
+                <w:color w:val="FFFFFF"/>
+              </w:rPr>
+            </w:pPr>
+            <w:r>
+              <w:rPr>
+                <w:rFonts w:ascii="Calibri" w:eastAsia="Times New Roman" w:hAnsi="Calibri" w:cs="Calibri"/>
+                <w:b/>
+                <w:bCs/>
+                <w:color w:val="FFFFFF"/>
+              </w:rPr>
+              <w:t>parity</w:t>
+            </w:r>
+          </w:p>
+        </w:tc>
+        <w:tc>
+          <w:tcPr>
+            <w:tcW w:w="1170" w:type="dxa"/>
+            <w:tcBorders>
+              <w:top w:val="single" w:sz="4" w:space="0" w:color="8EA9DB"/>
+              <w:left w:val="nil"/>
+              <w:bottom w:val="single" w:sz="4" w:space="0" w:color="8EA9DB"/>
+              <w:right w:val="nil"/>
+            </w:tcBorders>
+            <w:shd w:val="clear" w:color="4472C4" w:fill="4472C4"/>
+            <w:noWrap/>
+            <w:vAlign w:val="bottom"/>
+            <w:hideMark/>
+          </w:tcPr>
+          <w:p>
+            <w:pPr>
+              <w:jc w:val="center"/>
+              <w:rPr>
+                <w:rFonts w:ascii="Calibri" w:eastAsia="Times New Roman" w:hAnsi="Calibri" w:cs="Calibri"/>
+                <w:b/>
+                <w:bCs/>
+                <w:color w:val="FFFFFF"/>
+              </w:rPr>
+            </w:pPr>
+            <w:proofErr w:type="spellStart"/>
+            <w:r>
+              <w:rPr>
+                <w:rFonts w:ascii="Calibri" w:eastAsia="Times New Roman" w:hAnsi="Calibri" w:cs="Calibri"/>
+                <w:b/>
+                <w:bCs/>
+                <w:color w:val="FFFFFF"/>
+              </w:rPr>
+              <w:t>ht</w:t>
+            </w:r>
+            <w:proofErr w:type="spellEnd"/>
+          </w:p>
+        </w:tc>
+        <w:tc>
+          <w:tcPr>
+            <w:tcW w:w="1135" w:type="dxa"/>
+            <w:tcBorders>
+              <w:top w:val="single" w:sz="4" w:space="0" w:color="8EA9DB"/>
+              <w:left w:val="nil"/>
+              <w:bottom w:val="single" w:sz="4" w:space="0" w:color="8EA9DB"/>
+              <w:right w:val="nil"/>
+            </w:tcBorders>
+            <w:shd w:val="clear" w:color="4472C4" w:fill="4472C4"/>
+            <w:noWrap/>
+            <w:vAlign w:val="bottom"/>
+            <w:hideMark/>
+          </w:tcPr>
+          <w:p>
+            <w:pPr>
+              <w:jc w:val="center"/>
+              <w:rPr>
+                <w:rFonts w:ascii="Calibri" w:eastAsia="Times New Roman" w:hAnsi="Calibri" w:cs="Calibri"/>
+                <w:b/>
+                <w:bCs/>
+                <w:color w:val="FFFFFF"/>
+              </w:rPr>
+            </w:pPr>
+            <w:proofErr w:type="spellStart"/>
+            <w:r>
+              <w:rPr>
+                <w:rFonts w:ascii="Calibri" w:eastAsia="Times New Roman" w:hAnsi="Calibri" w:cs="Calibri"/>
+                <w:b/>
+                <w:bCs/>
+                <w:color w:val="FFFFFF"/>
+              </w:rPr>
+              <w:t>drace</w:t>
+            </w:r>
+            <w:proofErr w:type="spellEnd"/>
+          </w:p>
+        </w:tc>
+        <w:tc>
+          <w:tcPr>
+            <w:tcW w:w="1007" w:type="dxa"/>
+            <w:tcBorders>
+              <w:top w:val="single" w:sz="4" w:space="0" w:color="8EA9DB"/>
+              <w:left w:val="nil"/>
+              <w:bottom w:val="single" w:sz="4" w:space="0" w:color="8EA9DB"/>
+              <w:right w:val="nil"/>
+            </w:tcBorders>
+            <w:shd w:val="clear" w:color="4472C4" w:fill="4472C4"/>
+            <w:noWrap/>
+            <w:vAlign w:val="bottom"/>
+            <w:hideMark/>
+          </w:tcPr>
+          <w:p>
+            <w:pPr>
+              <w:jc w:val="center"/>
+              <w:rPr>
+                <w:rFonts w:ascii="Calibri" w:eastAsia="Times New Roman" w:hAnsi="Calibri" w:cs="Calibri"/>
+                <w:b/>
+                <w:bCs/>
+                <w:color w:val="FFFFFF"/>
+              </w:rPr>
+            </w:pPr>
+            <w:r>
+              <w:rPr>
+                <w:rFonts w:ascii="Calibri" w:eastAsia="Times New Roman" w:hAnsi="Calibri" w:cs="Calibri"/>
+                <w:b/>
+                <w:bCs/>
+                <w:color w:val="FFFFFF"/>
+              </w:rPr>
+              <w:t>dwt</w:t>
+            </w:r>
+          </w:p>
+        </w:tc>
+        <w:tc>
+          <w:tcPr>
+            <w:tcW w:w="1080" w:type="dxa"/>
+            <w:tcBorders>
+              <w:top w:val="single" w:sz="4" w:space="0" w:color="8EA9DB"/>
+              <w:left w:val="nil"/>
+              <w:bottom w:val="single" w:sz="4" w:space="0" w:color="8EA9DB"/>
+              <w:right w:val="nil"/>
+            </w:tcBorders>
+            <w:shd w:val="clear" w:color="4472C4" w:fill="4472C4"/>
+            <w:noWrap/>
+            <w:vAlign w:val="bottom"/>
+            <w:hideMark/>
+          </w:tcPr>
+          <w:p>
+            <w:pPr>
+              <w:jc w:val="center"/>
+              <w:rPr>
+                <w:rFonts w:ascii="Calibri" w:eastAsia="Times New Roman" w:hAnsi="Calibri" w:cs="Calibri"/>
+                <w:b/>
+                <w:bCs/>
+                <w:color w:val="FFFFFF"/>
+              </w:rPr>
+            </w:pPr>
+            <w:r>
+              <w:rPr>
+                <w:rFonts w:ascii="Calibri" w:eastAsia="Times New Roman" w:hAnsi="Calibri" w:cs="Calibri"/>
+                <w:b/>
+                <w:bCs/>
+                <w:color w:val="FFFFFF"/>
+              </w:rPr>
+              <w:t>smoke</w:t>
+            </w:r>
+          </w:p>
+        </w:tc>
+        <w:tc>
+          <w:tcPr>
+            <w:tcW w:w="1300" w:type="dxa"/>
+            <w:tcBorders>
+              <w:top w:val="single" w:sz="4" w:space="0" w:color="8EA9DB"/>
+              <w:left w:val="nil"/>
+              <w:bottom w:val="single" w:sz="4" w:space="0" w:color="8EA9DB"/>
+              <w:right w:val="single" w:sz="4" w:space="0" w:color="8EA9DB"/>
+            </w:tcBorders>
+            <w:shd w:val="clear" w:color="4472C4" w:fill="4472C4"/>
+            <w:noWrap/>
+            <w:vAlign w:val="bottom"/>
+            <w:hideMark/>
+          </w:tcPr>
+          <w:p>
+            <w:pPr>
+              <w:jc w:val="center"/>
+              <w:rPr>
+                <w:rFonts w:ascii="Calibri" w:eastAsia="Times New Roman" w:hAnsi="Calibri" w:cs="Calibri"/>
+                <w:b/>
+                <w:bCs/>
+                <w:color w:val="FFFFFF"/>
+              </w:rPr>
+            </w:pPr>
+            <w:r>
+              <w:rPr>
+                <w:rFonts w:ascii="Calibri" w:eastAsia="Times New Roman" w:hAnsi="Calibri" w:cs="Calibri"/>
+                <w:b/>
+                <w:bCs/>
+                <w:color w:val="FFFFFF"/>
+              </w:rPr>
+              <w:t>number</w:t>
+            </w:r>
+          </w:p>
+        </w:tc>
+      </w:tr>
+      <w:tr>
+        <w:trPr>
+          <w:trHeight w:val="320"/>
+        </w:trPr>
+        <w:tc>
+          <w:tcPr>
+            <w:tcW w:w="1281" w:type="dxa"/>
+            <w:tcBorders>
+              <w:top w:val="single" w:sz="4" w:space="0" w:color="8EA9DB"/>
+              <w:left w:val="single" w:sz="4" w:space="0" w:color="8EA9DB"/>
+              <w:bottom w:val="single" w:sz="4" w:space="0" w:color="8EA9DB"/>
+              <w:right w:val="nil"/>
+            </w:tcBorders>
+            <w:shd w:val="clear" w:color="D9E1F2" w:fill="D9E1F2"/>
+            <w:noWrap/>
+            <w:vAlign w:val="bottom"/>
+            <w:hideMark/>
+          </w:tcPr>
+          <w:p>
+            <w:pPr>
+              <w:jc w:val="center"/>
+              <w:rPr>
+                <w:rFonts w:ascii="Calibri" w:eastAsia="Times New Roman" w:hAnsi="Calibri" w:cs="Calibri"/>
+                <w:color w:val="000000"/>
+              </w:rPr>
+            </w:pPr>
+            <w:r>
+              <w:rPr>
+                <w:rFonts w:ascii="Calibri" w:eastAsia="Times New Roman" w:hAnsi="Calibri" w:cs="Calibri"/>
+                <w:color w:val="000000"/>
+              </w:rPr>
+              <w:t>-98.99311</w:t>
+            </w:r>
+          </w:p>
+        </w:tc>
+        <w:tc>
+          <w:tcPr>
+            <w:tcW w:w="1234" w:type="dxa"/>
+            <w:tcBorders>
+              <w:top w:val="single" w:sz="4" w:space="0" w:color="8EA9DB"/>
+              <w:left w:val="nil"/>
+              <w:bottom w:val="single" w:sz="4" w:space="0" w:color="8EA9DB"/>
+              <w:right w:val="nil"/>
+            </w:tcBorders>
+            <w:shd w:val="clear" w:color="D9E1F2" w:fill="D9E1F2"/>
+            <w:noWrap/>
+            <w:vAlign w:val="bottom"/>
+            <w:hideMark/>
+          </w:tcPr>
+          <w:p>
+            <w:pPr>
+              <w:jc w:val="center"/>
+              <w:rPr>
+                <w:rFonts w:ascii="Calibri" w:eastAsia="Times New Roman" w:hAnsi="Calibri" w:cs="Calibri"/>
+                <w:color w:val="000000"/>
+              </w:rPr>
+            </w:pPr>
+            <w:r>
+              <w:rPr>
+                <w:rFonts w:ascii="Calibri" w:eastAsia="Times New Roman" w:hAnsi="Calibri" w:cs="Calibri"/>
+                <w:color w:val="000000"/>
+              </w:rPr>
+              <w:t>0.454</w:t>
+            </w:r>
+          </w:p>
+        </w:tc>
+        <w:tc>
+          <w:tcPr>
+            <w:tcW w:w="1080" w:type="dxa"/>
+            <w:tcBorders>
+              <w:top w:val="single" w:sz="4" w:space="0" w:color="8EA9DB"/>
+              <w:left w:val="nil"/>
+              <w:bottom w:val="single" w:sz="4" w:space="0" w:color="8EA9DB"/>
+              <w:right w:val="nil"/>
+            </w:tcBorders>
+            <w:shd w:val="clear" w:color="D9E1F2" w:fill="D9E1F2"/>
+            <w:noWrap/>
+            <w:vAlign w:val="bottom"/>
+            <w:hideMark/>
+          </w:tcPr>
+          <w:p>
+            <w:pPr>
+              <w:jc w:val="center"/>
+              <w:rPr>
+                <w:rFonts w:ascii="Calibri" w:eastAsia="Times New Roman" w:hAnsi="Calibri" w:cs="Calibri"/>
+                <w:color w:val="000000"/>
+              </w:rPr>
+            </w:pPr>
+            <w:r>
+              <w:rPr>
+                <w:rFonts w:ascii="Calibri" w:eastAsia="Times New Roman" w:hAnsi="Calibri" w:cs="Calibri"/>
+                <w:color w:val="000000"/>
+              </w:rPr>
+              <w:t>0.74966</w:t>
+            </w:r>
+          </w:p>
+        </w:tc>
+        <w:tc>
+          <w:tcPr>
+            <w:tcW w:w="1170" w:type="dxa"/>
+            <w:tcBorders>
+              <w:top w:val="single" w:sz="4" w:space="0" w:color="8EA9DB"/>
+              <w:left w:val="nil"/>
+              <w:bottom w:val="single" w:sz="4" w:space="0" w:color="8EA9DB"/>
+              <w:right w:val="nil"/>
+            </w:tcBorders>
+            <w:shd w:val="clear" w:color="D9E1F2" w:fill="D9E1F2"/>
+            <w:noWrap/>
+            <w:vAlign w:val="bottom"/>
+            <w:hideMark/>
+          </w:tcPr>
+          <w:p>
+            <w:pPr>
+              <w:jc w:val="center"/>
+              <w:rPr>
+                <w:rFonts w:ascii="Calibri" w:eastAsia="Times New Roman" w:hAnsi="Calibri" w:cs="Calibri"/>
+                <w:color w:val="000000"/>
+              </w:rPr>
+            </w:pPr>
+            <w:r>
+              <w:rPr>
+                <w:rFonts w:ascii="Calibri" w:eastAsia="Times New Roman" w:hAnsi="Calibri" w:cs="Calibri"/>
+                <w:color w:val="000000"/>
+              </w:rPr>
+              <w:t>1.26968</w:t>
+            </w:r>
+          </w:p>
+        </w:tc>
+        <w:tc>
+          <w:tcPr>
+            <w:tcW w:w="1135" w:type="dxa"/>
+            <w:tcBorders>
+              <w:top w:val="single" w:sz="4" w:space="0" w:color="8EA9DB"/>
+              <w:left w:val="nil"/>
+              <w:bottom w:val="single" w:sz="4" w:space="0" w:color="8EA9DB"/>
+              <w:right w:val="nil"/>
+            </w:tcBorders>
+            <w:shd w:val="clear" w:color="D9E1F2" w:fill="D9E1F2"/>
+            <w:noWrap/>
+            <w:vAlign w:val="bottom"/>
+            <w:hideMark/>
+          </w:tcPr>
+          <w:p>
+            <w:pPr>
+              <w:jc w:val="center"/>
+              <w:rPr>
+                <w:rFonts w:ascii="Calibri" w:eastAsia="Times New Roman" w:hAnsi="Calibri" w:cs="Calibri"/>
+                <w:color w:val="000000"/>
+              </w:rPr>
+            </w:pPr>
+            <w:r>
+              <w:rPr>
+                <w:rFonts w:ascii="Calibri" w:eastAsia="Times New Roman" w:hAnsi="Calibri" w:cs="Calibri"/>
+                <w:color w:val="000000"/>
+              </w:rPr>
+              <w:t>-0.56526</w:t>
+            </w:r>
+          </w:p>
+        </w:tc>
+        <w:tc>
+          <w:tcPr>
+            <w:tcW w:w="1007" w:type="dxa"/>
+            <w:tcBorders>
+              <w:top w:val="single" w:sz="4" w:space="0" w:color="8EA9DB"/>
+              <w:left w:val="nil"/>
+              <w:bottom w:val="single" w:sz="4" w:space="0" w:color="8EA9DB"/>
+              <w:right w:val="nil"/>
+            </w:tcBorders>
+            <w:shd w:val="clear" w:color="D9E1F2" w:fill="D9E1F2"/>
+            <w:noWrap/>
+            <w:vAlign w:val="bottom"/>
+            <w:hideMark/>
+          </w:tcPr>
+          <w:p>
+            <w:pPr>
+              <w:jc w:val="center"/>
+              <w:rPr>
+                <w:rFonts w:ascii="Calibri" w:eastAsia="Times New Roman" w:hAnsi="Calibri" w:cs="Calibri"/>
+                <w:color w:val="000000"/>
+              </w:rPr>
+            </w:pPr>
+            <w:r>
+              <w:rPr>
+                <w:rFonts w:ascii="Calibri" w:eastAsia="Times New Roman" w:hAnsi="Calibri" w:cs="Calibri"/>
+                <w:color w:val="000000"/>
+              </w:rPr>
+              <w:t>0.07689</w:t>
+            </w:r>
+          </w:p>
+        </w:tc>
+        <w:tc>
+          <w:tcPr>
+            <w:tcW w:w="1080" w:type="dxa"/>
+            <w:tcBorders>
+              <w:top w:val="single" w:sz="4" w:space="0" w:color="8EA9DB"/>
+              <w:left w:val="nil"/>
+              <w:bottom w:val="single" w:sz="4" w:space="0" w:color="8EA9DB"/>
+              <w:right w:val="nil"/>
+            </w:tcBorders>
+            <w:shd w:val="clear" w:color="D9E1F2" w:fill="D9E1F2"/>
+            <w:noWrap/>
+            <w:vAlign w:val="bottom"/>
+            <w:hideMark/>
+          </w:tcPr>
+          <w:p>
+            <w:pPr>
+              <w:jc w:val="center"/>
+              <w:rPr>
+                <w:rFonts w:ascii="Calibri" w:eastAsia="Times New Roman" w:hAnsi="Calibri" w:cs="Calibri"/>
+                <w:color w:val="000000"/>
+              </w:rPr>
+            </w:pPr>
+            <w:r>
+              <w:rPr>
+                <w:rFonts w:ascii="Calibri" w:eastAsia="Times New Roman" w:hAnsi="Calibri" w:cs="Calibri"/>
+                <w:color w:val="000000"/>
+              </w:rPr>
+              <w:t>2.15663</w:t>
+            </w:r>
+          </w:p>
+        </w:tc>
+        <w:tc>
+          <w:tcPr>
+            <w:tcW w:w="1300" w:type="dxa"/>
+            <w:tcBorders>
+              <w:top w:val="single" w:sz="4" w:space="0" w:color="8EA9DB"/>
+              <w:left w:val="nil"/>
+              <w:bottom w:val="single" w:sz="4" w:space="0" w:color="8EA9DB"/>
+              <w:right w:val="single" w:sz="4" w:space="0" w:color="8EA9DB"/>
+            </w:tcBorders>
+            <w:shd w:val="clear" w:color="D9E1F2" w:fill="D9E1F2"/>
+            <w:noWrap/>
+            <w:vAlign w:val="bottom"/>
+            <w:hideMark/>
+          </w:tcPr>
+          <w:p>
+            <w:pPr>
+              <w:jc w:val="center"/>
+              <w:rPr>
+                <w:rFonts w:ascii="Calibri" w:eastAsia="Times New Roman" w:hAnsi="Calibri" w:cs="Calibri"/>
+                <w:color w:val="000000"/>
+              </w:rPr>
+            </w:pPr>
+            <w:r>
+              <w:rPr>
+                <w:rFonts w:ascii="Calibri" w:eastAsia="Times New Roman" w:hAnsi="Calibri" w:cs="Calibri"/>
+                <w:color w:val="000000"/>
+              </w:rPr>
+              <w:t>-2.16762</w:t>
+            </w:r>
+          </w:p>
+        </w:tc>
+      </w:tr>
+    </w:tbl>
+    <w:p/>
+    <w:p>
+      <w:r>
+        <w:t xml:space="preserve">We also use </w:t>
+      </w:r>
+      <w:proofErr w:type="spellStart"/>
+      <w:r>
+        <w:t>Anova</w:t>
+      </w:r>
+      <w:proofErr w:type="spellEnd"/>
+      <w:r>
+        <w:t xml:space="preserve"> function to </w:t>
+      </w:r>
+      <w:r>
+        <w:rPr>
+          <w:rFonts w:hint="eastAsia"/>
+        </w:rPr>
+        <w:t>check</w:t>
+      </w:r>
+      <w:r>
+        <w:t xml:space="preserve"> whether the variable have contribute</w:t>
+      </w:r>
+      <w:r>
+        <w:rPr>
+          <w:rFonts w:hint="eastAsia"/>
+        </w:rPr>
+        <w:t>d</w:t>
+      </w:r>
+      <w:r>
+        <w:t xml:space="preserve"> to the predictive ability of the model, all the p value is less than 0.05, which means all the variables that we selection contribute to the model’s predictive ability.  </w:t>
+      </w:r>
+      <w:r>
+        <w:t xml:space="preserve">We trace down the extreme residuals in the model. </w:t>
+      </w:r>
+      <w:r>
+        <w:t>Then we want to check the assumption</w:t>
+      </w:r>
+      <w:r>
+        <w:t>s</w:t>
+      </w:r>
+      <w:r>
+        <w:t xml:space="preserve"> about the model. For normality, we use Shapiro Wilk normality test which null hypothesis is the population is normally distributed which our p value is 0.09, we fail to reject the hypothesis. From QQ plot of residuals of the model below and Shapiro Wilk normality test, we could conclude that the model fit normality. For </w:t>
+      </w:r>
+      <w:r>
+        <w:t>linearity, we have plot</w:t>
+      </w:r>
+      <w:r>
+        <w:t>ted</w:t>
+      </w:r>
+      <w:r>
+        <w:t xml:space="preserve"> a </w:t>
+      </w:r>
+      <w:r>
+        <w:t>residual</w:t>
+      </w:r>
+      <w:r>
+        <w:t xml:space="preserve"> against fitted values graph, even though our graph is not perfect, it is a well-behaved graph that show the linearity of the model.</w:t>
+      </w:r>
+      <w:r>
+        <w:t xml:space="preserve"> For heteroskedasticity, we use </w:t>
+      </w:r>
+      <w:proofErr w:type="spellStart"/>
+      <w:r>
+        <w:t>Breusche</w:t>
+      </w:r>
+      <w:proofErr w:type="spellEnd"/>
+      <w:r>
+        <w:t>-Pagan test (</w:t>
+      </w:r>
+      <w:proofErr w:type="spellStart"/>
+      <w:r>
+        <w:t>ncvTest</w:t>
+      </w:r>
+      <w:proofErr w:type="spellEnd"/>
+      <w:r>
+        <w:t>) which null hypothesis is constant error variance, p value is 0.05</w:t>
+      </w:r>
+      <w:r>
+        <w:t xml:space="preserve"> which reject the null hypothesis. So heteroskedasticity do exist and we could also see from the graph of residual against fitted data. For autocorrelation, we use Durbin Watson statistic which null hypothesis is linear regression residuals are uncorrelated, p value is 0.54 which means that we fail to reject the null hypothesis. </w:t>
+      </w:r>
+      <w:r>
+        <w:t>For collinearity, we use</w:t>
+      </w:r>
+      <w:r>
+        <w:t xml:space="preserve"> variance inflation factors to find collinearity in our model. Since all of our variance inflation factor is less than 10, we don’t need to worry about collinearity in our model. </w:t>
+      </w:r>
+      <w:r>
+        <w:t xml:space="preserve">(The name of the model is </w:t>
+      </w:r>
+      <w:proofErr w:type="spellStart"/>
+      <w:r>
+        <w:t>dataModel</w:t>
+      </w:r>
+      <w:proofErr w:type="spellEnd"/>
+      <w:r>
+        <w:t xml:space="preserve"> in r file, you could find all the r file in appendix </w:t>
+      </w:r>
+      <w:proofErr w:type="spellStart"/>
+      <w:r>
+        <w:t>modelselection-</w:t>
+      </w:r>
+      <w:proofErr w:type="gramStart"/>
+      <w:r>
+        <w:t>Su.r</w:t>
+      </w:r>
+      <w:proofErr w:type="spellEnd"/>
+      <w:proofErr w:type="gramEnd"/>
+      <w:r>
+        <w:t>)</w:t>
+      </w:r>
+    </w:p>
+    <w:p/>
+    <w:p>
+      <w:r>
+        <w:t>Fitting a First Order Interaction Model</w:t>
+      </w:r>
+    </w:p>
+    <w:p>
+      <w:pPr>
+        <w:rPr>
+          <w:lang w:val="en-GB"/>
+        </w:rPr>
+      </w:pPr>
+      <w:r>
+        <w:rPr>
+          <w:rFonts w:hint="eastAsia"/>
+        </w:rPr>
+        <w:t>In</w:t>
+      </w:r>
+      <w:r>
+        <w:t xml:space="preserve"> this model. We only looked at first order interactions between two variables. There is a possible that second order interaction between three or more variables maybe useful to analysis. We</w:t>
+      </w:r>
+      <w:r>
+        <w:t xml:space="preserve"> use all the variables and first order interaction between every two variables in the data except id and date, so we have roughly 200 to 300 variables to start with. </w:t>
+      </w:r>
+      <w:r>
+        <w:rPr>
+          <w:lang w:val="en-GB"/>
+        </w:rPr>
+        <w:t xml:space="preserve">Then we will proceed, </w:t>
+      </w:r>
+      <w:r>
+        <w:rPr>
+          <w:lang w:val="en-GB"/>
+        </w:rPr>
+        <w:t>choose AIC backwards</w:t>
+      </w:r>
+      <w:r>
+        <w:rPr>
+          <w:lang w:val="en-GB"/>
+        </w:rPr>
+        <w:t xml:space="preserve"> selection approaches</w:t>
+      </w:r>
+      <w:r>
+        <w:rPr>
+          <w:lang w:val="en-GB"/>
+        </w:rPr>
+        <w:t xml:space="preserve"> using step function.</w:t>
+      </w:r>
+      <w:r>
+        <w:t xml:space="preserve"> </w:t>
+      </w:r>
+      <w:r>
+        <w:t xml:space="preserve">After this stage, we eliminate </w:t>
+      </w:r>
+      <w:r>
+        <w:rPr>
+          <w:lang w:val="en-GB"/>
+        </w:rPr>
+        <w:t xml:space="preserve">eliminated a high number of variables, being now reduced to some 50 – 60 variables. Then </w:t>
+      </w:r>
+      <w:r>
+        <w:rPr>
+          <w:lang w:val="en-GB"/>
+        </w:rPr>
+        <w:t>we examine the collinearity of the first order Model. It is observed that there are a considerable number of variable which GVIF number is larger than 10, which prompt us to the following step.</w:t>
+      </w:r>
+    </w:p>
+    <w:p>
+      <w:pPr>
+        <w:rPr>
+          <w:lang w:val="en-GB"/>
+        </w:rPr>
+      </w:pPr>
+      <w:r>
+        <w:rPr>
+          <w:lang w:val="en-GB"/>
+        </w:rPr>
+        <w:t>1. W</w:t>
+      </w:r>
+      <w:r>
+        <w:rPr>
+          <w:lang w:val="en-GB"/>
+        </w:rPr>
+        <w:t>e find the maximum number of GVIF; if it is larger than 10 then we remove it;</w:t>
+      </w:r>
+    </w:p>
+    <w:p>
+      <w:pPr>
+        <w:rPr>
+          <w:lang w:val="en-GB"/>
+        </w:rPr>
+      </w:pPr>
+      <w:r>
+        <w:rPr>
+          <w:lang w:val="en-GB"/>
+        </w:rPr>
+        <w:t xml:space="preserve">2. </w:t>
+      </w:r>
+      <w:r>
+        <w:rPr>
+          <w:lang w:val="en-GB"/>
+        </w:rPr>
+        <w:t xml:space="preserve">Repeat </w:t>
+      </w:r>
+      <w:r>
+        <w:rPr>
+          <w:lang w:val="en-GB"/>
+        </w:rPr>
+        <w:t xml:space="preserve">checking collinearity using </w:t>
+      </w:r>
+      <w:proofErr w:type="spellStart"/>
+      <w:r>
+        <w:rPr>
+          <w:lang w:val="en-GB"/>
+        </w:rPr>
+        <w:t>vif</w:t>
+      </w:r>
+      <w:proofErr w:type="spellEnd"/>
+      <w:r>
+        <w:rPr>
+          <w:lang w:val="en-GB"/>
+        </w:rPr>
+        <w:t xml:space="preserve"> function get the maximum - repeat the step 1;</w:t>
+      </w:r>
+    </w:p>
+    <w:p>
+      <w:pPr>
+        <w:rPr>
+          <w:lang w:val="en-GB"/>
+        </w:rPr>
+      </w:pPr>
+      <w:r>
+        <w:rPr>
+          <w:lang w:val="en-GB"/>
+        </w:rPr>
+        <w:t xml:space="preserve">After we remove all the collinearity that </w:t>
+      </w:r>
+      <w:r>
+        <w:rPr>
+          <w:lang w:val="en-GB"/>
+        </w:rPr>
+        <w:t xml:space="preserve">variance inflation number </w:t>
+      </w:r>
+      <w:r>
+        <w:rPr>
+          <w:lang w:val="en-GB"/>
+        </w:rPr>
+        <w:t xml:space="preserve">is larger than 10, we use </w:t>
+      </w:r>
+      <w:r>
+        <w:rPr>
+          <w:lang w:val="en-GB"/>
+        </w:rPr>
+        <w:t xml:space="preserve">AIC </w:t>
+      </w:r>
+      <w:r>
+        <w:rPr>
+          <w:lang w:val="en-GB"/>
+        </w:rPr>
+        <w:t xml:space="preserve">backwards </w:t>
+      </w:r>
+      <w:r>
+        <w:rPr>
+          <w:lang w:val="en-GB"/>
+        </w:rPr>
+        <w:t>selection again since we already form a new model by deleting a lot of collinear variables. After model selection, we are left with 12 variables</w:t>
+      </w:r>
+      <w:r>
+        <w:rPr>
+          <w:lang w:val="en-GB"/>
+        </w:rPr>
+        <w:t xml:space="preserve">, the AIC scores of the model is </w:t>
+      </w:r>
+      <w:r>
+        <w:rPr>
+          <w:lang w:val="en-GB"/>
+        </w:rPr>
+        <w:lastRenderedPageBreak/>
+        <w:t xml:space="preserve">3358.58. </w:t>
+      </w:r>
+      <w:r>
+        <w:rPr>
+          <w:lang w:val="en-GB"/>
+        </w:rPr>
+        <w:t xml:space="preserve"> </w:t>
+      </w:r>
+      <w:r>
+        <w:rPr>
+          <w:lang w:val="en-GB"/>
+        </w:rPr>
+        <w:t>W</w:t>
+      </w:r>
+      <w:r>
+        <w:rPr>
+          <w:lang w:val="en-GB"/>
+        </w:rPr>
+        <w:t>e check the collinearity again and the variance inflation factor, now all VIF are less than 10. After we get the model</w:t>
+      </w:r>
+      <w:r>
+        <w:rPr>
+          <w:lang w:val="en-GB"/>
+        </w:rPr>
+        <w:t xml:space="preserve"> below,</w:t>
+      </w:r>
+      <w:r>
+        <w:rPr>
+          <w:lang w:val="en-GB"/>
+        </w:rPr>
+        <w:t xml:space="preserve"> we check for the assumption.</w:t>
+      </w:r>
+    </w:p>
+    <w:p>
+      <w:pPr>
+        <w:rPr>
+          <w:lang w:val="en-GB"/>
+        </w:rPr>
+      </w:pPr>
+    </w:p>
+    <w:tbl>
+      <w:tblPr>
+        <w:tblW w:w="8344" w:type="dxa"/>
+        <w:tblInd w:w="607" w:type="dxa"/>
+        <w:tblLook w:val="04A0" w:firstRow="1" w:lastRow="0" w:firstColumn="1" w:lastColumn="0" w:noHBand="0" w:noVBand="1"/>
+      </w:tblPr>
+      <w:tblGrid>
+        <w:gridCol w:w="1202"/>
+        <w:gridCol w:w="148"/>
+        <w:gridCol w:w="1148"/>
         <w:gridCol w:w="1159"/>
         <w:gridCol w:w="1169"/>
         <w:gridCol w:w="1086"/>
@@ -44,7 +945,8 @@
         </w:trPr>
         <w:tc>
           <w:tcPr>
-            <w:tcW w:w="2457" w:type="dxa"/>
+            <w:tcW w:w="1350" w:type="dxa"/>
+            <w:gridSpan w:val="2"/>
             <w:tcBorders>
               <w:top w:val="single" w:sz="4" w:space="0" w:color="8EA9DB"/>
               <w:left w:val="single" w:sz="4" w:space="0" w:color="8EA9DB"/>
@@ -65,31 +967,20 @@
                 <w:color w:val="FFFFFF"/>
               </w:rPr>
             </w:pPr>
-            <w:proofErr w:type="gramStart"/>
-            <w:r>
-              <w:rPr>
-                <w:rFonts w:ascii="Calibri" w:eastAsia="Times New Roman" w:hAnsi="Calibri" w:cs="Calibri"/>
-                <w:b/>
-                <w:bCs/>
-                <w:color w:val="FFFFFF"/>
-              </w:rPr>
-              <w:t>Coefficients(</w:t>
-            </w:r>
-            <w:proofErr w:type="gramEnd"/>
-            <w:r>
-              <w:rPr>
-                <w:rFonts w:ascii="Calibri" w:eastAsia="Times New Roman" w:hAnsi="Calibri" w:cs="Calibri"/>
-                <w:b/>
-                <w:bCs/>
-                <w:color w:val="FFFFFF"/>
-              </w:rPr>
-              <w:t>Intercept)</w:t>
-            </w:r>
-          </w:p>
-        </w:tc>
-        <w:tc>
-          <w:tcPr>
-            <w:tcW w:w="1150" w:type="dxa"/>
+            <w:r>
+              <w:rPr>
+                <w:rFonts w:ascii="Calibri" w:eastAsia="Times New Roman" w:hAnsi="Calibri" w:cs="Calibri"/>
+                <w:b/>
+                <w:bCs/>
+                <w:color w:val="FFFFFF"/>
+              </w:rPr>
+              <w:t>(Intercept)</w:t>
+            </w:r>
+          </w:p>
+        </w:tc>
+        <w:tc>
+          <w:tcPr>
+            <w:tcW w:w="1148" w:type="dxa"/>
             <w:tcBorders>
               <w:top w:val="single" w:sz="4" w:space="0" w:color="8EA9DB"/>
               <w:left w:val="nil"/>
@@ -265,7 +1156,7 @@
         </w:tc>
         <w:tc>
           <w:tcPr>
-            <w:tcW w:w="1219" w:type="dxa"/>
+            <w:tcW w:w="1317" w:type="dxa"/>
             <w:tcBorders>
               <w:top w:val="single" w:sz="4" w:space="0" w:color="8EA9DB"/>
               <w:left w:val="nil"/>
@@ -304,7 +1195,7 @@
         </w:trPr>
         <w:tc>
           <w:tcPr>
-            <w:tcW w:w="2457" w:type="dxa"/>
+            <w:tcW w:w="1202" w:type="dxa"/>
             <w:tcBorders>
               <w:top w:val="single" w:sz="4" w:space="0" w:color="8EA9DB"/>
               <w:left w:val="single" w:sz="4" w:space="0" w:color="8EA9DB"/>
@@ -335,7 +1226,8 @@
         </w:tc>
         <w:tc>
           <w:tcPr>
-            <w:tcW w:w="1150" w:type="dxa"/>
+            <w:tcW w:w="1296" w:type="dxa"/>
+            <w:gridSpan w:val="2"/>
             <w:tcBorders>
               <w:top w:val="single" w:sz="4" w:space="0" w:color="8EA9DB"/>
               <w:left w:val="nil"/>
@@ -490,7 +1382,7 @@
         </w:tc>
         <w:tc>
           <w:tcPr>
-            <w:tcW w:w="1219" w:type="dxa"/>
+            <w:tcW w:w="1317" w:type="dxa"/>
             <w:tcBorders>
               <w:top w:val="single" w:sz="4" w:space="0" w:color="8EA9DB"/>
               <w:left w:val="nil"/>
@@ -526,7 +1418,7 @@
         </w:trPr>
         <w:tc>
           <w:tcPr>
-            <w:tcW w:w="2457" w:type="dxa"/>
+            <w:tcW w:w="1202" w:type="dxa"/>
             <w:tcBorders>
               <w:top w:val="nil"/>
               <w:left w:val="nil"/>
@@ -550,7 +1442,8 @@
         </w:tc>
         <w:tc>
           <w:tcPr>
-            <w:tcW w:w="1150" w:type="dxa"/>
+            <w:tcW w:w="1296" w:type="dxa"/>
+            <w:gridSpan w:val="2"/>
             <w:tcBorders>
               <w:top w:val="single" w:sz="4" w:space="0" w:color="8EA9DB"/>
               <w:left w:val="single" w:sz="4" w:space="0" w:color="8EA9DB"/>
@@ -743,7 +1636,7 @@
         </w:tc>
         <w:tc>
           <w:tcPr>
-            <w:tcW w:w="1219" w:type="dxa"/>
+            <w:tcW w:w="1317" w:type="dxa"/>
             <w:tcBorders>
               <w:top w:val="single" w:sz="4" w:space="0" w:color="8EA9DB"/>
               <w:left w:val="nil"/>
@@ -786,7 +1679,7 @@
         </w:trPr>
         <w:tc>
           <w:tcPr>
-            <w:tcW w:w="2457" w:type="dxa"/>
+            <w:tcW w:w="1202" w:type="dxa"/>
             <w:tcBorders>
               <w:top w:val="nil"/>
               <w:left w:val="nil"/>
@@ -811,7 +1704,8 @@
         </w:tc>
         <w:tc>
           <w:tcPr>
-            <w:tcW w:w="1150" w:type="dxa"/>
+            <w:tcW w:w="1296" w:type="dxa"/>
+            <w:gridSpan w:val="2"/>
             <w:tcBorders>
               <w:top w:val="single" w:sz="4" w:space="0" w:color="8EA9DB"/>
               <w:left w:val="single" w:sz="4" w:space="0" w:color="8EA9DB"/>
@@ -966,7 +1860,7 @@
         </w:tc>
         <w:tc>
           <w:tcPr>
-            <w:tcW w:w="1219" w:type="dxa"/>
+            <w:tcW w:w="1317" w:type="dxa"/>
             <w:tcBorders>
               <w:top w:val="single" w:sz="4" w:space="0" w:color="8EA9DB"/>
               <w:left w:val="nil"/>
@@ -997,97 +1891,31 @@
         </w:tc>
       </w:tr>
     </w:tbl>
-    <w:p/>
     <w:p>
-      <w:r>
-        <w:t xml:space="preserve">We also use </w:t>
+      <w:pPr>
+        <w:rPr>
+          <w:lang w:val="en-GB"/>
+        </w:rPr>
+      </w:pPr>
+      <w:r>
+        <w:rPr>
+          <w:lang w:val="en-GB"/>
+        </w:rPr>
+        <w:t xml:space="preserve">Table.2 </w:t>
       </w:r>
       <w:proofErr w:type="spellStart"/>
       <w:r>
-        <w:t>Anova</w:t>
+        <w:rPr>
+          <w:lang w:val="en-GB"/>
+        </w:rPr>
+        <w:t>finalModel</w:t>
       </w:r>
       <w:proofErr w:type="spellEnd"/>
       <w:r>
-        <w:t xml:space="preserve"> function to </w:t>
-      </w:r>
-      <w:r>
-        <w:rPr>
-          <w:rFonts w:hint="eastAsia"/>
-        </w:rPr>
-        <w:t>check</w:t>
-      </w:r>
-      <w:r>
-        <w:t xml:space="preserve"> whether the variable have contribute</w:t>
-      </w:r>
-      <w:r>
-        <w:rPr>
-          <w:rFonts w:hint="eastAsia"/>
-        </w:rPr>
-        <w:t>d</w:t>
-      </w:r>
-      <w:r>
-        <w:t xml:space="preserve"> to the predictive ability of the model, all the p value is less than 0.05, which means all the variables that we selection contribute to the model’s predictive ability.  </w:t>
-      </w:r>
-      <w:r>
-        <w:t xml:space="preserve">We trace down the extreme residuals in the model. </w:t>
-      </w:r>
-      <w:r>
-        <w:t>Then we want to check the assumption</w:t>
-      </w:r>
-      <w:r>
-        <w:t>s</w:t>
-      </w:r>
-      <w:r>
-        <w:t xml:space="preserve"> about the model. For normality, we use Shapiro Wilk normality test which null hypothesis is the population is normally distributed which our p value is 0.09, we fail to reject the hypothesis. From QQ plot of residuals of the model below and Shapiro Wilk normality test, we could conclude that the model fit normality. For </w:t>
-      </w:r>
-      <w:r>
-        <w:t>linearity, we have plot</w:t>
-      </w:r>
-      <w:r>
-        <w:t>ted</w:t>
-      </w:r>
-      <w:r>
-        <w:t xml:space="preserve"> a </w:t>
-      </w:r>
-      <w:r>
-        <w:t>residual</w:t>
-      </w:r>
-      <w:r>
-        <w:t xml:space="preserve"> against fitted values graph, even though our graph is not perfect, it is a well-behaved graph that show the linearity of the model.</w:t>
-      </w:r>
-      <w:r>
-        <w:t xml:space="preserve"> For heteroskedasticity, we use </w:t>
-      </w:r>
-      <w:proofErr w:type="spellStart"/>
-      <w:r>
-        <w:t>Breusche</w:t>
-      </w:r>
-      <w:proofErr w:type="spellEnd"/>
-      <w:r>
-        <w:t>-Pagan test (</w:t>
-      </w:r>
-      <w:proofErr w:type="spellStart"/>
-      <w:r>
-        <w:t>ncvTest</w:t>
-      </w:r>
-      <w:proofErr w:type="spellEnd"/>
-      <w:r>
-        <w:t>) which null hypothesis is constant error variance, p value is 0.05</w:t>
-      </w:r>
-      <w:r>
-        <w:t xml:space="preserve"> which reject the null hypothesis. So heteroskedasticity do exist and we could also see from the graph of residual against fitted data. For autocorrelation, we use Durbin Watson statistic which null hypothesis is linear regression residuals are uncorrelated, p value is 0.54 which means that we fail to reject the null hypothesis. </w:t>
-      </w:r>
-      <w:r>
-        <w:t>For collinearity, we use</w:t>
-      </w:r>
-      <w:r>
-        <w:t xml:space="preserve"> variance inflation factors to find collinearity in our model. Since all of our variance inflation factor is less than 10, we don’t need to worry about collinearity in our model. </w:t>
-      </w:r>
-    </w:p>
-    <w:p/>
-    <w:p>
-      <w:r>
-        <w:t>Fitting a First Order Interaction Model</w:t>
+        <w:rPr>
+          <w:lang w:val="en-GB"/>
+        </w:rPr>
+        <w:t xml:space="preserve"> coefficients </w:t>
       </w:r>
     </w:p>
     <w:p>
@@ -1096,230 +1924,91 @@
           <w:lang w:val="en-GB"/>
         </w:rPr>
       </w:pPr>
-      <w:r>
-        <w:rPr>
-          <w:rFonts w:hint="eastAsia"/>
-        </w:rPr>
-        <w:t>In</w:t>
-      </w:r>
-      <w:r>
-        <w:t xml:space="preserve"> this model. We only looked at first order interactions between two variables. There is a possible that second order interaction between three or more variables maybe useful to analysis. We</w:t>
-      </w:r>
-      <w:r>
-        <w:t xml:space="preserve"> use all the variables and first order interaction between every two variables in the data except id and date, so we have roughly 200 to 300 variables to start with. </w:t>
-      </w:r>
-      <w:r>
-        <w:rPr>
-          <w:lang w:val="en-GB"/>
-        </w:rPr>
-        <w:t xml:space="preserve">Then we will proceed, </w:t>
-      </w:r>
-      <w:r>
-        <w:rPr>
-          <w:lang w:val="en-GB"/>
-        </w:rPr>
-        <w:t>choose AIC backwards</w:t>
-      </w:r>
-      <w:r>
-        <w:rPr>
-          <w:lang w:val="en-GB"/>
-        </w:rPr>
-        <w:t xml:space="preserve"> selection approaches</w:t>
-      </w:r>
-      <w:r>
-        <w:rPr>
-          <w:lang w:val="en-GB"/>
-        </w:rPr>
-        <w:t xml:space="preserve"> using step function.</w:t>
-      </w:r>
-      <w:r>
-        <w:t xml:space="preserve"> </w:t>
-      </w:r>
-      <w:r>
-        <w:t xml:space="preserve">After this stage, we eliminate </w:t>
-      </w:r>
-      <w:r>
-        <w:rPr>
-          <w:lang w:val="en-GB"/>
-        </w:rPr>
-        <w:t>eliminated a high number of variables, being now reduced to some 50 – 60 variables.</w:t>
-      </w:r>
-      <w:r>
-        <w:rPr>
-          <w:lang w:val="en-GB"/>
-        </w:rPr>
-        <w:t xml:space="preserve"> Then </w:t>
-      </w:r>
-      <w:r>
-        <w:rPr>
-          <w:lang w:val="en-GB"/>
-        </w:rPr>
-        <w:t>we examine the collinearity of the first order Model. It is observed that there are a considerable number of variable which GVIF number is larger than 10, which prompt us to the following step.</w:t>
-      </w:r>
     </w:p>
     <w:p>
-      <w:pPr>
-        <w:rPr>
-          <w:lang w:val="en-GB"/>
-        </w:rPr>
-      </w:pPr>
-      <w:r>
-        <w:rPr>
-          <w:lang w:val="en-GB"/>
-        </w:rPr>
-        <w:t>1. W</w:t>
-      </w:r>
-      <w:r>
-        <w:rPr>
-          <w:lang w:val="en-GB"/>
-        </w:rPr>
-        <w:t>e find the maximum number of GVIF; if it is larger than 10 then we remove it;</w:t>
-      </w:r>
-    </w:p>
-    <w:p>
-      <w:pPr>
-        <w:rPr>
-          <w:lang w:val="en-GB"/>
-        </w:rPr>
-      </w:pPr>
-      <w:r>
-        <w:rPr>
-          <w:lang w:val="en-GB"/>
-        </w:rPr>
-        <w:t xml:space="preserve">2. </w:t>
-      </w:r>
-      <w:r>
-        <w:rPr>
-          <w:lang w:val="en-GB"/>
-        </w:rPr>
-        <w:t xml:space="preserve">Repeat </w:t>
-      </w:r>
-      <w:r>
-        <w:rPr>
-          <w:lang w:val="en-GB"/>
-        </w:rPr>
-        <w:t xml:space="preserve">checking collinearity using </w:t>
+      <w:r>
+        <w:t xml:space="preserve">For normality, we use Shapiro Wilk normality test which null hypothesis is the population is normally distributed which our p value is 0.22, we fail to reject the hypothesis. From QQ plot of residuals of the model below and Shapiro Wilk normality test, we could conclude that the model fit normality. For linearity, we have plotted a residual against fitted values graph, even though our graph is not perfect, it is a well-behaved graph that show the linearity of the model. For heteroskedasticity, we use </w:t>
       </w:r>
       <w:proofErr w:type="spellStart"/>
       <w:r>
-        <w:rPr>
-          <w:lang w:val="en-GB"/>
-        </w:rPr>
-        <w:t>vif</w:t>
+        <w:t>Breusche</w:t>
       </w:r>
       <w:proofErr w:type="spellEnd"/>
       <w:r>
-        <w:rPr>
-          <w:lang w:val="en-GB"/>
-        </w:rPr>
-        <w:t xml:space="preserve"> function get the maximum - repeat the step 1;</w:t>
-      </w:r>
-    </w:p>
-    <w:p>
-      <w:pPr>
-        <w:rPr>
-          <w:rFonts w:hint="eastAsia"/>
-          <w:lang w:val="en-GB"/>
-        </w:rPr>
-      </w:pPr>
-      <w:r>
-        <w:rPr>
-          <w:lang w:val="en-GB"/>
-        </w:rPr>
-        <w:t xml:space="preserve">After we remove all the collinearity that </w:t>
-      </w:r>
-      <w:r>
-        <w:rPr>
-          <w:lang w:val="en-GB"/>
-        </w:rPr>
-        <w:t xml:space="preserve">variance inflation number </w:t>
-      </w:r>
-      <w:r>
-        <w:rPr>
-          <w:lang w:val="en-GB"/>
-        </w:rPr>
-        <w:t xml:space="preserve">is larger than 10, we use </w:t>
-      </w:r>
-      <w:r>
-        <w:rPr>
-          <w:lang w:val="en-GB"/>
-        </w:rPr>
-        <w:t xml:space="preserve">AIC </w:t>
-      </w:r>
-      <w:r>
-        <w:rPr>
-          <w:lang w:val="en-GB"/>
-        </w:rPr>
-        <w:t xml:space="preserve">backwards </w:t>
-      </w:r>
-      <w:r>
-        <w:rPr>
-          <w:lang w:val="en-GB"/>
-        </w:rPr>
-        <w:t xml:space="preserve">selection again since we already form a new model by deleting a lot of collinear variables. After model selection, we are left with 12 variables and we check the collinearity again and the variance inflation factor, now all VIF are less than 10. After we get the model, we </w:t>
-      </w:r>
-      <w:r>
-        <w:rPr>
-          <w:lang w:val="en-GB"/>
-        </w:rPr>
-        <w:lastRenderedPageBreak/>
-        <w:t xml:space="preserve">check for the assumption. </w:t>
-      </w:r>
-      <w:r>
-        <w:t>For normality, we use Shapiro Wilk normality test which null hypothesis is the population is normally distributed which our p value is 0.</w:t>
-      </w:r>
-      <w:r>
-        <w:t>22</w:t>
-      </w:r>
-      <w:r>
-        <w:t xml:space="preserve">, we fail to reject the hypothesis. From QQ plot of residuals of the model below and Shapiro Wilk normality test, we could conclude that the model fit normality. For linearity, we have plotted a residual against fitted values graph, even though our graph is not perfect, it is a well-behaved graph that show the linearity of the model. For heteroskedasticity, we use </w:t>
+        <w:t>-Pagan test (</w:t>
       </w:r>
       <w:proofErr w:type="spellStart"/>
       <w:r>
-        <w:t>Breusche</w:t>
+        <w:t>ncvTest</w:t>
       </w:r>
       <w:proofErr w:type="spellEnd"/>
       <w:r>
-        <w:t>-Pagan test (</w:t>
+        <w:t>) which null hypothesis is constant error variance, p value is 0.</w:t>
+      </w:r>
+      <w:r>
+        <w:t>16</w:t>
+      </w:r>
+      <w:r>
+        <w:t xml:space="preserve"> which </w:t>
+      </w:r>
+      <w:r>
+        <w:t xml:space="preserve">fail to </w:t>
+      </w:r>
+      <w:r>
+        <w:t>reject the null hypothesis. So heteroskedasticity do</w:t>
+      </w:r>
+      <w:r>
+        <w:t xml:space="preserve"> not</w:t>
+      </w:r>
+      <w:r>
+        <w:t xml:space="preserve"> exist and we could also see from the graph of residual against fitted data. For autocorrelation, we use Durbin Watson statistic which null hypothesis is linear regression residuals are uncorrelated, p value is 0.</w:t>
+      </w:r>
+      <w:r>
+        <w:t>08</w:t>
+      </w:r>
+      <w:r>
+        <w:t xml:space="preserve"> which means that we fail to reject the null hypothesis</w:t>
+      </w:r>
+      <w:r>
+        <w:t xml:space="preserve">. Now this model </w:t>
+      </w:r>
+      <w:proofErr w:type="gramStart"/>
+      <w:r>
+        <w:t>pass</w:t>
+      </w:r>
+      <w:proofErr w:type="gramEnd"/>
+      <w:r>
+        <w:t xml:space="preserve"> all the assumption.</w:t>
+      </w:r>
+      <w:r>
+        <w:t xml:space="preserve"> </w:t>
+      </w:r>
+      <w:r>
+        <w:t xml:space="preserve">(The name of the model is </w:t>
       </w:r>
       <w:proofErr w:type="spellStart"/>
       <w:r>
-        <w:t>ncvTest</w:t>
+        <w:t>final</w:t>
+      </w:r>
+      <w:r>
+        <w:t>Model</w:t>
       </w:r>
       <w:proofErr w:type="spellEnd"/>
       <w:r>
-        <w:t>) which null hypothesis is constant error variance, p value is 0.</w:t>
-      </w:r>
-      <w:r>
-        <w:t>16</w:t>
-      </w:r>
-      <w:r>
-        <w:t xml:space="preserve"> which </w:t>
-      </w:r>
-      <w:r>
-        <w:t xml:space="preserve">fail to </w:t>
-      </w:r>
-      <w:r>
-        <w:t>reject the null hypothesis. So heteroskedasticity do</w:t>
-      </w:r>
-      <w:r>
-        <w:t xml:space="preserve"> not</w:t>
-      </w:r>
-      <w:r>
-        <w:t xml:space="preserve"> exist and we could also see from the graph of residual against fitted data. For autocorrelation, we use Durbin Watson statistic which null hypothesis is linear regression residuals are uncorrelated, p value is 0.</w:t>
-      </w:r>
-      <w:r>
-        <w:t>08</w:t>
-      </w:r>
-      <w:r>
-        <w:t xml:space="preserve"> which means that we fail to reject the null hypothesis</w:t>
-      </w:r>
-      <w:r>
-        <w:t>. Now this model pass all the assumption.</w:t>
+        <w:t xml:space="preserve">, you could find all the r file in appendix </w:t>
+      </w:r>
+      <w:proofErr w:type="spellStart"/>
+      <w:r>
+        <w:t>modelselection-Su.r</w:t>
       </w:r>
       <w:bookmarkStart w:id="0" w:name="_GoBack"/>
       <w:bookmarkEnd w:id="0"/>
+      <w:proofErr w:type="spellEnd"/>
+      <w:r>
+        <w:t>)</w:t>
+      </w:r>
     </w:p>
+    <w:p/>
     <w:sectPr>
       <w:pgSz w:w="12240" w:h="15840"/>
       <w:pgMar w:top="1440" w:right="1440" w:bottom="1440" w:left="1440" w:header="720" w:footer="720" w:gutter="0"/>

</xml_diff>

<commit_message>
update model selection part.
</commit_message>
<xml_diff>
--- a/modelSelection-Su.docx
+++ b/modelSelection-Su.docx
@@ -32,7 +32,13 @@
         <w:t xml:space="preserve"> </w:t>
       </w:r>
       <w:r>
-        <w:t xml:space="preserve">(table 1). </w:t>
+        <w:t>(</w:t>
+      </w:r>
+      <w:r>
+        <w:t>T</w:t>
+      </w:r>
+      <w:r>
+        <w:t xml:space="preserve">able 1). </w:t>
       </w:r>
     </w:p>
     <w:tbl>
@@ -594,120 +600,138 @@
         </w:tc>
       </w:tr>
     </w:tbl>
-    <w:p/>
     <w:p>
       <w:r>
-        <w:t xml:space="preserve">We also use </w:t>
+        <w:t xml:space="preserve">Table.1 </w:t>
       </w:r>
       <w:proofErr w:type="spellStart"/>
       <w:r>
-        <w:t>Anova</w:t>
+        <w:t>DataModel</w:t>
       </w:r>
       <w:proofErr w:type="spellEnd"/>
       <w:r>
-        <w:t xml:space="preserve"> function to </w:t>
-      </w:r>
-      <w:r>
-        <w:rPr>
-          <w:rFonts w:hint="eastAsia"/>
-        </w:rPr>
-        <w:t>check</w:t>
-      </w:r>
-      <w:r>
-        <w:t xml:space="preserve"> whether the variable have contribute</w:t>
-      </w:r>
-      <w:r>
-        <w:rPr>
-          <w:rFonts w:hint="eastAsia"/>
-        </w:rPr>
-        <w:t>d</w:t>
-      </w:r>
-      <w:r>
-        <w:t xml:space="preserve"> to the predictive ability of the model, all the p value is less than 0.05, which means all the variables that we selection contribute to the model’s predictive ability.  </w:t>
-      </w:r>
-      <w:r>
-        <w:t xml:space="preserve">We trace down the extreme residuals in the model. </w:t>
-      </w:r>
-      <w:r>
-        <w:t>Then we want to check the assumption</w:t>
-      </w:r>
-      <w:r>
-        <w:t>s</w:t>
-      </w:r>
-      <w:r>
-        <w:t xml:space="preserve"> about the model. For normality, we use Shapiro Wilk normality test which null hypothesis is the population is normally distributed which our p value is 0.09, we fail to reject the hypothesis. From QQ plot of residuals of the model below and Shapiro Wilk normality test, we could conclude that the model fit normality. For </w:t>
-      </w:r>
-      <w:r>
-        <w:t>linearity, we have plot</w:t>
-      </w:r>
-      <w:r>
-        <w:t>ted</w:t>
-      </w:r>
-      <w:r>
-        <w:t xml:space="preserve"> a </w:t>
-      </w:r>
-      <w:r>
-        <w:t>residual</w:t>
-      </w:r>
-      <w:r>
-        <w:t xml:space="preserve"> against fitted values graph, even though our graph is not perfect, it is a well-behaved graph that show the linearity of the model.</w:t>
-      </w:r>
-      <w:r>
-        <w:t xml:space="preserve"> For heteroskedasticity, we use </w:t>
+        <w:t xml:space="preserve"> </w:t>
       </w:r>
       <w:proofErr w:type="spellStart"/>
       <w:r>
-        <w:t>Breusche</w:t>
+        <w:t>coefficents</w:t>
       </w:r>
       <w:proofErr w:type="spellEnd"/>
-      <w:r>
-        <w:t>-Pagan test (</w:t>
-      </w:r>
-      <w:proofErr w:type="spellStart"/>
-      <w:r>
-        <w:t>ncvTest</w:t>
-      </w:r>
-      <w:proofErr w:type="spellEnd"/>
-      <w:r>
-        <w:t>) which null hypothesis is constant error variance, p value is 0.05</w:t>
-      </w:r>
-      <w:r>
-        <w:t xml:space="preserve"> which reject the null hypothesis. So heteroskedasticity do exist and we could also see from the graph of residual against fitted data. For autocorrelation, we use Durbin Watson statistic which null hypothesis is linear regression residuals are uncorrelated, p value is 0.54 which means that we fail to reject the null hypothesis. </w:t>
-      </w:r>
-      <w:r>
-        <w:t>For collinearity, we use</w:t>
-      </w:r>
-      <w:r>
-        <w:t xml:space="preserve"> variance inflation factors to find collinearity in our model. Since all of our variance inflation factor is less than 10, we don’t need to worry about collinearity in our model. </w:t>
-      </w:r>
-      <w:r>
-        <w:t xml:space="preserve">(The name of the model is </w:t>
-      </w:r>
-      <w:proofErr w:type="spellStart"/>
-      <w:r>
-        <w:t>dataModel</w:t>
-      </w:r>
-      <w:proofErr w:type="spellEnd"/>
-      <w:r>
-        <w:t xml:space="preserve"> in r file, you could find all the r file in appendix </w:t>
-      </w:r>
-      <w:proofErr w:type="spellStart"/>
-      <w:r>
-        <w:t>modelselection-</w:t>
-      </w:r>
-      <w:proofErr w:type="gramStart"/>
-      <w:r>
-        <w:t>Su.r</w:t>
-      </w:r>
-      <w:proofErr w:type="spellEnd"/>
-      <w:proofErr w:type="gramEnd"/>
-      <w:r>
-        <w:t>)</w:t>
-      </w:r>
     </w:p>
     <w:p/>
     <w:p>
       <w:r>
+        <w:t xml:space="preserve">We also use </w:t>
+      </w:r>
+      <w:proofErr w:type="spellStart"/>
+      <w:r>
+        <w:t>Anova</w:t>
+      </w:r>
+      <w:proofErr w:type="spellEnd"/>
+      <w:r>
+        <w:t xml:space="preserve"> function to </w:t>
+      </w:r>
+      <w:r>
+        <w:rPr>
+          <w:rFonts w:hint="eastAsia"/>
+        </w:rPr>
+        <w:t>check</w:t>
+      </w:r>
+      <w:r>
+        <w:t xml:space="preserve"> whether the variable have contribute</w:t>
+      </w:r>
+      <w:r>
+        <w:rPr>
+          <w:rFonts w:hint="eastAsia"/>
+        </w:rPr>
+        <w:t>d</w:t>
+      </w:r>
+      <w:r>
+        <w:t xml:space="preserve"> to the predictive ability of the model, all the p value is less than 0.05, which means all the variables that we selection contribute to the model’s predictive ability.  </w:t>
+      </w:r>
+      <w:r>
+        <w:t xml:space="preserve">We trace down the extreme residuals in the model. </w:t>
+      </w:r>
+      <w:r>
+        <w:t>Then we want to check the assumption</w:t>
+      </w:r>
+      <w:r>
+        <w:t>s</w:t>
+      </w:r>
+      <w:r>
+        <w:t xml:space="preserve"> about the model. For normality, we use Shapiro Wilk normality test which null hypothesis is the population is normally distributed which our p value is 0.09, we fail to reject the hypothesis. From QQ plot of residuals of the model below and Shapiro Wilk normality test, we could conclude that the model fit normality. For </w:t>
+      </w:r>
+      <w:r>
+        <w:t>linearity, we have plot</w:t>
+      </w:r>
+      <w:r>
+        <w:t>ted</w:t>
+      </w:r>
+      <w:r>
+        <w:t xml:space="preserve"> a </w:t>
+      </w:r>
+      <w:r>
+        <w:t>residual</w:t>
+      </w:r>
+      <w:r>
+        <w:t xml:space="preserve"> against fitted values graph, even though our graph is not perfect, it is a well-behaved graph that show the linearity of the model.</w:t>
+      </w:r>
+      <w:r>
+        <w:t xml:space="preserve"> For heteroskedasticity, we use </w:t>
+      </w:r>
+      <w:proofErr w:type="spellStart"/>
+      <w:r>
+        <w:t>Breusche</w:t>
+      </w:r>
+      <w:proofErr w:type="spellEnd"/>
+      <w:r>
+        <w:t>-Pagan test (</w:t>
+      </w:r>
+      <w:proofErr w:type="spellStart"/>
+      <w:r>
+        <w:t>ncvTest</w:t>
+      </w:r>
+      <w:proofErr w:type="spellEnd"/>
+      <w:r>
+        <w:t>) which null hypothesis is constant error variance, p value is 0.05</w:t>
+      </w:r>
+      <w:r>
+        <w:t xml:space="preserve"> which reject the null hypothesis. So heteroskedasticity do exist and we could also see from the graph of residual against fitted data. For autocorrelation, we use Durbin Watson statistic which null hypothesis is linear regression residuals are uncorrelated, p value is 0.54 which means that we fail to reject the null hypothesis. </w:t>
+      </w:r>
+      <w:r>
+        <w:t>For collinearity, we use</w:t>
+      </w:r>
+      <w:r>
+        <w:t xml:space="preserve"> variance inflation factors to find collinearity in our model. Since all of our variance inflation factor is less than 10, we don’t need to worry about collinearity in our model. </w:t>
+      </w:r>
+      <w:r>
+        <w:t xml:space="preserve">(The name of the model is </w:t>
+      </w:r>
+      <w:proofErr w:type="spellStart"/>
+      <w:r>
+        <w:t>dataModel</w:t>
+      </w:r>
+      <w:proofErr w:type="spellEnd"/>
+      <w:r>
+        <w:t xml:space="preserve"> in r file, you could find all the r file in appendix </w:t>
+      </w:r>
+      <w:proofErr w:type="spellStart"/>
+      <w:r>
+        <w:t>modelselection-</w:t>
+      </w:r>
+      <w:proofErr w:type="gramStart"/>
+      <w:r>
+        <w:t>Su.r</w:t>
+      </w:r>
+      <w:proofErr w:type="spellEnd"/>
+      <w:proofErr w:type="gramEnd"/>
+      <w:r>
+        <w:t>)</w:t>
+      </w:r>
+    </w:p>
+    <w:p/>
+    <w:p>
+      <w:r>
         <w:t>Fitting a First Order Interaction Model</w:t>
       </w:r>
     </w:p>
@@ -763,13 +787,61 @@
         <w:rPr>
           <w:lang w:val="en-GB"/>
         </w:rPr>
-        <w:t xml:space="preserve">eliminated a high number of variables, being now reduced to some 50 – 60 variables. Then </w:t>
-      </w:r>
-      <w:r>
-        <w:rPr>
-          <w:lang w:val="en-GB"/>
-        </w:rPr>
-        <w:t>we examine the collinearity of the first order Model. It is observed that there are a considerable number of variable which GVIF number is larger than 10, which prompt us to the following step.</w:t>
+        <w:t xml:space="preserve">a high number of variables, being now reduce to some 50 – 60 variables. Then </w:t>
+      </w:r>
+      <w:r>
+        <w:rPr>
+          <w:lang w:val="en-GB"/>
+        </w:rPr>
+        <w:t xml:space="preserve">we examine the collinearity of the first order </w:t>
+      </w:r>
+      <w:r>
+        <w:rPr>
+          <w:lang w:val="en-GB"/>
+        </w:rPr>
+        <w:t>m</w:t>
+      </w:r>
+      <w:r>
+        <w:rPr>
+          <w:lang w:val="en-GB"/>
+        </w:rPr>
+        <w:t xml:space="preserve">odel. It is observed that there </w:t>
+      </w:r>
+      <w:r>
+        <w:rPr>
+          <w:lang w:val="en-GB"/>
+        </w:rPr>
+        <w:t>is</w:t>
+      </w:r>
+      <w:r>
+        <w:rPr>
+          <w:lang w:val="en-GB"/>
+        </w:rPr>
+        <w:t xml:space="preserve"> a considerable number of variable</w:t>
+      </w:r>
+      <w:r>
+        <w:rPr>
+          <w:lang w:val="en-GB"/>
+        </w:rPr>
+        <w:t>s</w:t>
+      </w:r>
+      <w:r>
+        <w:rPr>
+          <w:lang w:val="en-GB"/>
+        </w:rPr>
+        <w:t xml:space="preserve"> which </w:t>
+      </w:r>
+      <w:r>
+        <w:rPr>
+          <w:lang w:val="en-GB"/>
+        </w:rPr>
+        <w:t xml:space="preserve">variance inflation factor </w:t>
+      </w:r>
+      <w:r>
+        <w:rPr>
+          <w:lang w:val="en-GB"/>
+        </w:rPr>
+        <w:t>is larger than 10, which prompt us to the following step.</w:t>
       </w:r>
     </w:p>
     <w:p>
@@ -788,7 +860,19 @@
         <w:rPr>
           <w:lang w:val="en-GB"/>
         </w:rPr>
-        <w:t>e find the maximum number of GVIF; if it is larger than 10 then we remove it;</w:t>
+        <w:t>e find the maximum number of GVIF; if it is larger than 10 then we remove it</w:t>
+      </w:r>
+      <w:r>
+        <w:rPr>
+          <w:lang w:val="en-GB"/>
+        </w:rPr>
+        <w:t>, and update our function</w:t>
+      </w:r>
+      <w:r>
+        <w:rPr>
+          <w:lang w:val="en-GB"/>
+        </w:rPr>
+        <w:t>;</w:t>
       </w:r>
     </w:p>
     <w:p>
@@ -807,13 +891,13 @@
         <w:rPr>
           <w:lang w:val="en-GB"/>
         </w:rPr>
-        <w:t xml:space="preserve">Repeat </w:t>
-      </w:r>
-      <w:r>
-        <w:rPr>
-          <w:lang w:val="en-GB"/>
-        </w:rPr>
-        <w:t xml:space="preserve">checking collinearity using </w:t>
+        <w:t>C</w:t>
+      </w:r>
+      <w:r>
+        <w:rPr>
+          <w:lang w:val="en-GB"/>
+        </w:rPr>
+        <w:t xml:space="preserve">hecking collinearity using </w:t>
       </w:r>
       <w:proofErr w:type="spellStart"/>
       <w:r>
@@ -840,7 +924,19 @@
         <w:rPr>
           <w:lang w:val="en-GB"/>
         </w:rPr>
-        <w:t xml:space="preserve">After we remove all the collinearity that </w:t>
+        <w:t xml:space="preserve">After we remove all the </w:t>
+      </w:r>
+      <w:r>
+        <w:rPr>
+          <w:lang w:val="en-GB"/>
+        </w:rPr>
+        <w:t>variable which</w:t>
+      </w:r>
+      <w:r>
+        <w:rPr>
+          <w:lang w:val="en-GB"/>
+        </w:rPr>
+        <w:t xml:space="preserve"> </w:t>
       </w:r>
       <w:r>
         <w:rPr>
@@ -870,20 +966,20 @@
         <w:rPr>
           <w:lang w:val="en-GB"/>
         </w:rPr>
-        <w:t>selection again since we already form a new model by deleting a lot of collinear variables. After model selection, we are left with 12 variables</w:t>
-      </w:r>
-      <w:r>
-        <w:rPr>
-          <w:lang w:val="en-GB"/>
-        </w:rPr>
-        <w:t xml:space="preserve">, the AIC scores of the model is </w:t>
+        <w:t xml:space="preserve">selection again since we form a new model by deleting a lot of collinear variables. </w:t>
       </w:r>
       <w:r>
         <w:rPr>
           <w:lang w:val="en-GB"/>
         </w:rPr>
         <w:lastRenderedPageBreak/>
-        <w:t xml:space="preserve">3358.58. </w:t>
+        <w:t>After model selection, we are left with 12 variables</w:t>
+      </w:r>
+      <w:r>
+        <w:rPr>
+          <w:lang w:val="en-GB"/>
+        </w:rPr>
+        <w:t xml:space="preserve">, the AIC scores of the model is 3358.58. </w:t>
       </w:r>
       <w:r>
         <w:rPr>
@@ -907,7 +1003,19 @@
         <w:rPr>
           <w:lang w:val="en-GB"/>
         </w:rPr>
-        <w:t xml:space="preserve"> below,</w:t>
+        <w:t xml:space="preserve"> below</w:t>
+      </w:r>
+      <w:r>
+        <w:rPr>
+          <w:lang w:val="en-GB"/>
+        </w:rPr>
+        <w:t xml:space="preserve"> (Table.2)</w:t>
+      </w:r>
+      <w:r>
+        <w:rPr>
+          <w:lang w:val="en-GB"/>
+        </w:rPr>
+        <w:t>,</w:t>
       </w:r>
       <w:r>
         <w:rPr>
@@ -1908,7 +2016,13 @@
         <w:rPr>
           <w:lang w:val="en-GB"/>
         </w:rPr>
-        <w:t>finalModel</w:t>
+        <w:t>F</w:t>
+      </w:r>
+      <w:r>
+        <w:rPr>
+          <w:lang w:val="en-GB"/>
+        </w:rPr>
+        <w:t>inalModel</w:t>
       </w:r>
       <w:proofErr w:type="spellEnd"/>
       <w:r>
@@ -1935,7 +2049,10 @@
       </w:r>
       <w:proofErr w:type="spellEnd"/>
       <w:r>
-        <w:t>-Pagan test (</w:t>
+        <w:t>-</w:t>
+      </w:r>
+      <w:r>
+        <w:t>Pagan test (</w:t>
       </w:r>
       <w:proofErr w:type="spellStart"/>
       <w:r>
@@ -1981,29 +2098,50 @@
         <w:t xml:space="preserve"> all the assumption.</w:t>
       </w:r>
       <w:r>
+        <w:t xml:space="preserve"> We also do </w:t>
+      </w:r>
+      <w:proofErr w:type="gramStart"/>
+      <w:r>
+        <w:t>a</w:t>
+      </w:r>
+      <w:proofErr w:type="gramEnd"/>
+      <w:r>
         <w:t xml:space="preserve"> </w:t>
       </w:r>
-      <w:r>
-        <w:t xml:space="preserve">(The name of the model is </w:t>
-      </w:r>
       <w:proofErr w:type="spellStart"/>
       <w:r>
-        <w:t>final</w:t>
-      </w:r>
-      <w:r>
-        <w:t>Model</w:t>
+        <w:t>Anova</w:t>
       </w:r>
       <w:proofErr w:type="spellEnd"/>
       <w:r>
-        <w:t xml:space="preserve">, you could find all the r file in appendix </w:t>
-      </w:r>
-      <w:proofErr w:type="spellStart"/>
-      <w:r>
-        <w:t>modelselection-Su.r</w:t>
+        <w:t xml:space="preserve"> test on the model, even though some of the p values are more than 0.05, because we are using AIC model selection, AIC and p value sometimes does not agree with each other. So, we could ignore the issue since we are using AIC model </w:t>
       </w:r>
       <w:bookmarkStart w:id="0" w:name="_GoBack"/>
       <w:bookmarkEnd w:id="0"/>
+      <w:r>
+        <w:t xml:space="preserve">selection. </w:t>
+      </w:r>
+      <w:r>
+        <w:t xml:space="preserve"> (The name of the model is </w:t>
+      </w:r>
+      <w:proofErr w:type="spellStart"/>
+      <w:r>
+        <w:t>finalModel</w:t>
+      </w:r>
       <w:proofErr w:type="spellEnd"/>
+      <w:r>
+        <w:t xml:space="preserve">, you could find all the r file in appendix </w:t>
+      </w:r>
+      <w:proofErr w:type="spellStart"/>
+      <w:r>
+        <w:t>modelselection-</w:t>
+      </w:r>
+      <w:proofErr w:type="gramStart"/>
+      <w:r>
+        <w:t>Su.r</w:t>
+      </w:r>
+      <w:proofErr w:type="spellEnd"/>
+      <w:proofErr w:type="gramEnd"/>
       <w:r>
         <w:t>)</w:t>
       </w:r>

</xml_diff>